<commit_message>
JS & Portfolio Update
JS & Portfolio Update
</commit_message>
<xml_diff>
--- a/JavaScript/4 - Angular Framework/Angular JS.docx
+++ b/JavaScript/4 - Angular Framework/Angular JS.docx
@@ -841,10 +841,7 @@
         </w:numPr>
       </w:pPr>
       <w:r>
-        <w:t>n</w:t>
-      </w:r>
-      <w:r>
-        <w:t xml:space="preserve">g-controller: defines the element / portion of the page as a view </w:t>
+        <w:t xml:space="preserve">ng-controller: defines the element / portion of the page as a view </w:t>
       </w:r>
     </w:p>
     <w:p>
@@ -856,13 +853,7 @@
         </w:numPr>
       </w:pPr>
       <w:r>
-        <w:t>use scope component</w:t>
-      </w:r>
-      <w:r>
-        <w:t>/object</w:t>
-      </w:r>
-      <w:r>
-        <w:t xml:space="preserve"> to provide data to the view </w:t>
+        <w:t xml:space="preserve">use scope component/object to provide data to the view </w:t>
       </w:r>
     </w:p>
     <w:p>
@@ -1603,22 +1594,36 @@
       </w:pPr>
       <w:r>
         <w:rPr>
-          <w:sz w:val="24"/>
-        </w:rPr>
-        <w:t xml:space="preserve">Expression </w:t>
-      </w:r>
-    </w:p>
-    <w:p>
-      <w:pPr>
-        <w:rPr>
-          <w:sz w:val="24"/>
-        </w:rPr>
-      </w:pPr>
-      <w:r>
-        <w:rPr>
-          <w:sz w:val="24"/>
-        </w:rPr>
-        <w:t xml:space="preserve">Filters – </w:t>
+          <w:b/>
+          <w:sz w:val="24"/>
+        </w:rPr>
+        <w:t>Expressions</w:t>
+      </w:r>
+      <w:r>
+        <w:rPr>
+          <w:sz w:val="24"/>
+        </w:rPr>
+        <w:t xml:space="preserve"> – </w:t>
+      </w:r>
+    </w:p>
+    <w:p>
+      <w:pPr>
+        <w:rPr>
+          <w:sz w:val="24"/>
+        </w:rPr>
+      </w:pPr>
+      <w:r>
+        <w:rPr>
+          <w:b/>
+          <w:sz w:val="24"/>
+        </w:rPr>
+        <w:t>Filters</w:t>
+      </w:r>
+      <w:r>
+        <w:rPr>
+          <w:sz w:val="24"/>
+        </w:rPr>
+        <w:t xml:space="preserve"> – </w:t>
       </w:r>
     </w:p>
     <w:p>
@@ -1667,8 +1672,6 @@
           </wp:inline>
         </w:drawing>
       </w:r>
-      <w:bookmarkStart w:id="0" w:name="_GoBack"/>
-      <w:bookmarkEnd w:id="0"/>
     </w:p>
     <w:p>
       <w:pPr>
@@ -2222,9 +2225,51 @@
       </w:pPr>
       <w:r>
         <w:rPr>
-          <w:sz w:val="24"/>
-        </w:rPr>
-        <w:t xml:space="preserve">Modularity (Modules), SPA oriented concepts: Routes, Factories – </w:t>
+          <w:b/>
+          <w:sz w:val="24"/>
+        </w:rPr>
+        <w:t>Modularity (</w:t>
+      </w:r>
+      <w:r>
+        <w:rPr>
+          <w:b/>
+          <w:sz w:val="24"/>
+        </w:rPr>
+        <w:t>Modules), SPA Oriented Concepts</w:t>
+      </w:r>
+      <w:r>
+        <w:rPr>
+          <w:b/>
+          <w:sz w:val="24"/>
+        </w:rPr>
+        <w:t xml:space="preserve"> </w:t>
+      </w:r>
+      <w:r>
+        <w:rPr>
+          <w:b/>
+          <w:sz w:val="24"/>
+        </w:rPr>
+        <w:t>(</w:t>
+      </w:r>
+      <w:r>
+        <w:rPr>
+          <w:b/>
+          <w:sz w:val="24"/>
+        </w:rPr>
+        <w:t>Routes, Factories</w:t>
+      </w:r>
+      <w:r>
+        <w:rPr>
+          <w:b/>
+          <w:sz w:val="24"/>
+        </w:rPr>
+        <w:t>)</w:t>
+      </w:r>
+      <w:r>
+        <w:rPr>
+          <w:sz w:val="24"/>
+        </w:rPr>
+        <w:t xml:space="preserve"> – </w:t>
       </w:r>
     </w:p>
     <w:p>
@@ -2285,322 +2330,15 @@
         </w:rPr>
         <w:t xml:space="preserve">  </w:t>
       </w:r>
-    </w:p>
-    <w:p>
-      <w:pPr>
-        <w:spacing w:after="0" w:afterAutospacing="0"/>
-        <w:rPr>
-          <w:sz w:val="24"/>
-        </w:rPr>
-      </w:pPr>
-      <w:r>
-        <w:rPr>
-          <w:sz w:val="24"/>
-        </w:rPr>
-        <w:lastRenderedPageBreak/>
-        <w:t xml:space="preserve">Modules – </w:t>
-      </w:r>
-    </w:p>
-    <w:p>
-      <w:pPr>
-        <w:pStyle w:val="ListParagraph"/>
-        <w:numPr>
-          <w:ilvl w:val="0"/>
-          <w:numId w:val="37"/>
-        </w:numPr>
-        <w:rPr>
-          <w:sz w:val="24"/>
-        </w:rPr>
-      </w:pPr>
-      <w:r>
-        <w:rPr>
-          <w:sz w:val="24"/>
-        </w:rPr>
-        <w:t>Module can have a Confi</w:t>
-      </w:r>
-      <w:r>
-        <w:rPr>
-          <w:sz w:val="24"/>
-        </w:rPr>
-        <w:t>g Function to define different R</w:t>
-      </w:r>
-      <w:r>
-        <w:rPr>
-          <w:sz w:val="24"/>
-        </w:rPr>
-        <w:t xml:space="preserve">outes </w:t>
-      </w:r>
-    </w:p>
-    <w:p>
-      <w:pPr>
-        <w:pStyle w:val="ListParagraph"/>
-        <w:numPr>
-          <w:ilvl w:val="0"/>
-          <w:numId w:val="37"/>
-        </w:numPr>
-        <w:rPr>
-          <w:sz w:val="24"/>
-        </w:rPr>
-      </w:pPr>
-      <w:r>
-        <w:rPr>
-          <w:sz w:val="24"/>
-        </w:rPr>
-        <w:t xml:space="preserve">When you define a Route – </w:t>
-      </w:r>
-      <w:r>
-        <w:rPr>
-          <w:sz w:val="24"/>
-        </w:rPr>
-        <w:t xml:space="preserve">can define a </w:t>
-      </w:r>
-    </w:p>
-    <w:p>
-      <w:pPr>
-        <w:pStyle w:val="ListParagraph"/>
-        <w:numPr>
-          <w:ilvl w:val="0"/>
-          <w:numId w:val="39"/>
-        </w:numPr>
-        <w:rPr>
-          <w:sz w:val="24"/>
-        </w:rPr>
-      </w:pPr>
-      <w:r>
-        <w:rPr>
-          <w:sz w:val="24"/>
-        </w:rPr>
-        <w:t xml:space="preserve">View </w:t>
-      </w:r>
-    </w:p>
-    <w:p>
-      <w:pPr>
-        <w:pStyle w:val="ListParagraph"/>
-        <w:numPr>
-          <w:ilvl w:val="0"/>
-          <w:numId w:val="33"/>
-        </w:numPr>
-        <w:rPr>
-          <w:sz w:val="24"/>
-        </w:rPr>
-      </w:pPr>
-      <w:r>
-        <w:rPr>
-          <w:sz w:val="24"/>
-        </w:rPr>
-        <w:t>Directives, Filters</w:t>
-      </w:r>
-    </w:p>
-    <w:p>
-      <w:pPr>
-        <w:pStyle w:val="ListParagraph"/>
-        <w:numPr>
-          <w:ilvl w:val="0"/>
-          <w:numId w:val="39"/>
-        </w:numPr>
-        <w:rPr>
-          <w:sz w:val="24"/>
-        </w:rPr>
-      </w:pPr>
-      <w:r>
-        <w:rPr>
-          <w:sz w:val="24"/>
-        </w:rPr>
-        <w:t>Controller</w:t>
-      </w:r>
-    </w:p>
-    <w:p>
-      <w:pPr>
-        <w:pStyle w:val="ListParagraph"/>
-        <w:numPr>
-          <w:ilvl w:val="0"/>
-          <w:numId w:val="33"/>
-        </w:numPr>
-        <w:rPr>
-          <w:sz w:val="24"/>
-        </w:rPr>
-      </w:pPr>
-      <w:r>
-        <w:rPr>
-          <w:sz w:val="24"/>
-        </w:rPr>
-        <w:t>Can call out to Factories, Services, Providers, Values</w:t>
-      </w:r>
-      <w:r>
-        <w:rPr>
-          <w:sz w:val="24"/>
-        </w:rPr>
-        <w:t>, Resources to access data</w:t>
-      </w:r>
-      <w:r>
-        <w:rPr>
-          <w:sz w:val="24"/>
-        </w:rPr>
-        <w:t xml:space="preserve"> </w:t>
-      </w:r>
-    </w:p>
-    <w:p>
-      <w:pPr>
-        <w:rPr>
-          <w:sz w:val="24"/>
-        </w:rPr>
-      </w:pPr>
-      <w:r>
-        <w:rPr>
-          <w:sz w:val="24"/>
-        </w:rPr>
-        <w:t xml:space="preserve">Angular’s Module Object – </w:t>
-      </w:r>
-      <w:proofErr w:type="spellStart"/>
-      <w:proofErr w:type="gramStart"/>
-      <w:r>
-        <w:rPr>
-          <w:sz w:val="24"/>
-        </w:rPr>
-        <w:t>angular.module</w:t>
-      </w:r>
-      <w:proofErr w:type="spellEnd"/>
-      <w:proofErr w:type="gramEnd"/>
-      <w:r>
-        <w:rPr>
-          <w:sz w:val="24"/>
-        </w:rPr>
-        <w:t xml:space="preserve"> (Object Container) </w:t>
-      </w:r>
-    </w:p>
-    <w:p>
-      <w:pPr>
-        <w:pStyle w:val="ListParagraph"/>
-        <w:numPr>
-          <w:ilvl w:val="0"/>
-          <w:numId w:val="40"/>
-        </w:numPr>
-        <w:rPr>
-          <w:sz w:val="24"/>
-        </w:rPr>
-      </w:pPr>
-      <w:r>
-        <w:rPr>
-          <w:sz w:val="24"/>
-        </w:rPr>
-        <w:t>Off the Module you can:</w:t>
-      </w:r>
-    </w:p>
-    <w:p>
-      <w:pPr>
-        <w:pStyle w:val="ListParagraph"/>
-        <w:numPr>
-          <w:ilvl w:val="0"/>
-          <w:numId w:val="39"/>
-        </w:numPr>
-        <w:rPr>
-          <w:sz w:val="24"/>
-        </w:rPr>
-      </w:pPr>
-      <w:r>
-        <w:rPr>
-          <w:sz w:val="24"/>
-        </w:rPr>
-        <w:t>Configure the routes</w:t>
-      </w:r>
-    </w:p>
-    <w:p>
-      <w:pPr>
-        <w:pStyle w:val="ListParagraph"/>
-        <w:numPr>
-          <w:ilvl w:val="0"/>
-          <w:numId w:val="39"/>
-        </w:numPr>
-        <w:rPr>
-          <w:sz w:val="24"/>
-        </w:rPr>
-      </w:pPr>
-      <w:r>
-        <w:rPr>
-          <w:sz w:val="24"/>
-        </w:rPr>
-        <w:t>Create custom Filters &amp; Directives</w:t>
-      </w:r>
-    </w:p>
-    <w:p>
-      <w:pPr>
-        <w:pStyle w:val="ListParagraph"/>
-        <w:numPr>
-          <w:ilvl w:val="0"/>
-          <w:numId w:val="39"/>
-        </w:numPr>
-        <w:rPr>
-          <w:sz w:val="24"/>
-        </w:rPr>
-      </w:pPr>
-      <w:r>
-        <w:rPr>
-          <w:sz w:val="24"/>
-        </w:rPr>
-        <w:t xml:space="preserve">Get data from different sources </w:t>
-      </w:r>
-    </w:p>
-    <w:p>
-      <w:pPr>
-        <w:pStyle w:val="ListParagraph"/>
-        <w:numPr>
-          <w:ilvl w:val="0"/>
-          <w:numId w:val="39"/>
-        </w:numPr>
-        <w:rPr>
-          <w:sz w:val="24"/>
-        </w:rPr>
-      </w:pPr>
-      <w:r>
-        <w:rPr>
-          <w:sz w:val="24"/>
-        </w:rPr>
-        <w:t xml:space="preserve">Create Controllers </w:t>
-      </w:r>
-    </w:p>
-    <w:p>
-      <w:pPr>
-        <w:pStyle w:val="ListParagraph"/>
-        <w:ind w:left="1440"/>
-        <w:rPr>
-          <w:sz w:val="24"/>
-        </w:rPr>
-      </w:pPr>
-    </w:p>
-    <w:p>
-      <w:pPr>
-        <w:pStyle w:val="ListParagraph"/>
-        <w:numPr>
-          <w:ilvl w:val="0"/>
-          <w:numId w:val="40"/>
-        </w:numPr>
-        <w:rPr>
-          <w:sz w:val="24"/>
-        </w:rPr>
-      </w:pPr>
-      <w:r>
-        <w:rPr>
-          <w:sz w:val="24"/>
-        </w:rPr>
-        <w:t xml:space="preserve">Once the module is given a name – must specify it on the ng-app directive </w:t>
-      </w:r>
-    </w:p>
-    <w:p>
-      <w:pPr>
-        <w:ind w:left="360"/>
-        <w:rPr>
-          <w:sz w:val="24"/>
-        </w:rPr>
-      </w:pPr>
       <w:r>
         <w:rPr>
           <w:noProof/>
         </w:rPr>
         <w:drawing>
-          <wp:inline distT="0" distB="0" distL="0" distR="0" wp14:anchorId="190BA911" wp14:editId="6F61BF19">
-            <wp:extent cx="1753773" cy="1280480"/>
-            <wp:effectExtent l="0" t="0" r="0" b="0"/>
-            <wp:docPr id="7" name="Picture 7"/>
+          <wp:inline distT="0" distB="0" distL="0" distR="0" wp14:anchorId="5CF5BA66" wp14:editId="53A26E17">
+            <wp:extent cx="2052356" cy="1302637"/>
+            <wp:effectExtent l="0" t="0" r="5080" b="0"/>
+            <wp:docPr id="11" name="Picture 11"/>
             <wp:cNvGraphicFramePr>
               <a:graphicFrameLocks xmlns:a="http://schemas.openxmlformats.org/drawingml/2006/main" noChangeAspect="1"/>
             </wp:cNvGraphicFramePr>
@@ -2620,7 +2358,7 @@
                   <pic:spPr>
                     <a:xfrm>
                       <a:off x="0" y="0"/>
-                      <a:ext cx="1763443" cy="1287540"/>
+                      <a:ext cx="2065930" cy="1311253"/>
                     </a:xfrm>
                     <a:prstGeom prst="rect">
                       <a:avLst/>
@@ -2640,13 +2378,402 @@
       </w:r>
       <w:r>
         <w:rPr>
+          <w:sz w:val="16"/>
+        </w:rPr>
+        <w:t>Another way to add controllers</w:t>
+      </w:r>
+      <w:r>
+        <w:rPr>
+          <w:sz w:val="16"/>
+        </w:rPr>
+        <w:t xml:space="preserve"> – 41:00 min </w:t>
+      </w:r>
+    </w:p>
+    <w:p>
+      <w:pPr>
+        <w:spacing w:after="0" w:afterAutospacing="0"/>
+        <w:rPr>
+          <w:sz w:val="24"/>
+        </w:rPr>
+      </w:pPr>
+      <w:r>
+        <w:rPr>
+          <w:b/>
+          <w:sz w:val="24"/>
+        </w:rPr>
+        <w:lastRenderedPageBreak/>
+        <w:t>Modules</w:t>
+      </w:r>
+      <w:r>
+        <w:rPr>
+          <w:sz w:val="24"/>
+        </w:rPr>
+        <w:t xml:space="preserve"> – </w:t>
+      </w:r>
+    </w:p>
+    <w:p>
+      <w:pPr>
+        <w:pStyle w:val="ListParagraph"/>
+        <w:numPr>
+          <w:ilvl w:val="0"/>
+          <w:numId w:val="37"/>
+        </w:numPr>
+        <w:rPr>
+          <w:sz w:val="24"/>
+        </w:rPr>
+      </w:pPr>
+      <w:r>
+        <w:rPr>
+          <w:sz w:val="24"/>
+        </w:rPr>
+        <w:t>Module can have a Confi</w:t>
+      </w:r>
+      <w:r>
+        <w:rPr>
+          <w:sz w:val="24"/>
+        </w:rPr>
+        <w:t>g Function to define different R</w:t>
+      </w:r>
+      <w:r>
+        <w:rPr>
+          <w:sz w:val="24"/>
+        </w:rPr>
+        <w:t xml:space="preserve">outes </w:t>
+      </w:r>
+    </w:p>
+    <w:p>
+      <w:pPr>
+        <w:pStyle w:val="ListParagraph"/>
+        <w:numPr>
+          <w:ilvl w:val="0"/>
+          <w:numId w:val="37"/>
+        </w:numPr>
+        <w:rPr>
+          <w:sz w:val="24"/>
+        </w:rPr>
+      </w:pPr>
+      <w:r>
+        <w:rPr>
+          <w:sz w:val="24"/>
+        </w:rPr>
+        <w:t xml:space="preserve">When you define a Route – </w:t>
+      </w:r>
+      <w:r>
+        <w:rPr>
+          <w:sz w:val="24"/>
+        </w:rPr>
+        <w:t xml:space="preserve">can define a </w:t>
+      </w:r>
+    </w:p>
+    <w:p>
+      <w:pPr>
+        <w:pStyle w:val="ListParagraph"/>
+        <w:numPr>
+          <w:ilvl w:val="0"/>
+          <w:numId w:val="39"/>
+        </w:numPr>
+        <w:rPr>
+          <w:sz w:val="24"/>
+        </w:rPr>
+      </w:pPr>
+      <w:r>
+        <w:rPr>
+          <w:sz w:val="24"/>
+        </w:rPr>
+        <w:t xml:space="preserve">View </w:t>
+      </w:r>
+      <w:r>
+        <w:rPr>
+          <w:sz w:val="24"/>
+        </w:rPr>
+        <w:sym w:font="Wingdings" w:char="F0E0"/>
+      </w:r>
+      <w:r>
+        <w:rPr>
+          <w:sz w:val="24"/>
+        </w:rPr>
+        <w:t xml:space="preserve"> </w:t>
+      </w:r>
+      <w:r>
+        <w:rPr>
+          <w:sz w:val="24"/>
+        </w:rPr>
+        <w:t>Directives, Filters</w:t>
+      </w:r>
+    </w:p>
+    <w:p>
+      <w:pPr>
+        <w:pStyle w:val="ListParagraph"/>
+        <w:numPr>
+          <w:ilvl w:val="0"/>
+          <w:numId w:val="39"/>
+        </w:numPr>
+        <w:rPr>
+          <w:sz w:val="24"/>
+        </w:rPr>
+      </w:pPr>
+      <w:r>
+        <w:rPr>
+          <w:sz w:val="24"/>
+        </w:rPr>
+        <w:t>Controller</w:t>
+      </w:r>
+      <w:r>
+        <w:rPr>
+          <w:sz w:val="24"/>
+        </w:rPr>
+        <w:t xml:space="preserve"> </w:t>
+      </w:r>
+      <w:r>
+        <w:rPr>
+          <w:sz w:val="24"/>
+        </w:rPr>
+        <w:sym w:font="Wingdings" w:char="F0E0"/>
+      </w:r>
+      <w:r>
+        <w:rPr>
+          <w:sz w:val="24"/>
+        </w:rPr>
+        <w:t xml:space="preserve"> rather than having all the functionality to Get data, Update data (CRUD operations), it can: </w:t>
+      </w:r>
+    </w:p>
+    <w:p>
+      <w:pPr>
+        <w:pStyle w:val="ListParagraph"/>
+        <w:numPr>
+          <w:ilvl w:val="0"/>
+          <w:numId w:val="33"/>
+        </w:numPr>
+        <w:rPr>
+          <w:sz w:val="24"/>
+        </w:rPr>
+      </w:pPr>
+      <w:r>
+        <w:rPr>
+          <w:sz w:val="24"/>
+        </w:rPr>
+        <w:t>C</w:t>
+      </w:r>
+      <w:r>
+        <w:rPr>
+          <w:sz w:val="24"/>
+        </w:rPr>
+        <w:t>all out to Factories, Services, Providers, Values</w:t>
+      </w:r>
+      <w:r>
+        <w:rPr>
+          <w:sz w:val="24"/>
+        </w:rPr>
+        <w:t>, Resources to access data</w:t>
+      </w:r>
+      <w:r>
+        <w:rPr>
+          <w:sz w:val="24"/>
+        </w:rPr>
+        <w:t xml:space="preserve"> </w:t>
+      </w:r>
+    </w:p>
+    <w:p>
+      <w:pPr>
+        <w:rPr>
+          <w:sz w:val="24"/>
+        </w:rPr>
+      </w:pPr>
+      <w:r>
+        <w:rPr>
+          <w:b/>
+          <w:sz w:val="24"/>
+        </w:rPr>
+        <w:t>Module Object</w:t>
+      </w:r>
+      <w:r>
+        <w:rPr>
+          <w:sz w:val="24"/>
+        </w:rPr>
+        <w:t xml:space="preserve"> – </w:t>
+      </w:r>
+      <w:proofErr w:type="gramStart"/>
+      <w:r>
+        <w:rPr>
+          <w:sz w:val="24"/>
+        </w:rPr>
+        <w:t>angular.module</w:t>
+      </w:r>
+      <w:proofErr w:type="gramEnd"/>
+      <w:r>
+        <w:rPr>
+          <w:sz w:val="24"/>
+        </w:rPr>
+        <w:t xml:space="preserve"> </w:t>
+      </w:r>
+    </w:p>
+    <w:p>
+      <w:pPr>
+        <w:pStyle w:val="ListParagraph"/>
+        <w:numPr>
+          <w:ilvl w:val="0"/>
+          <w:numId w:val="40"/>
+        </w:numPr>
+        <w:rPr>
+          <w:sz w:val="24"/>
+        </w:rPr>
+      </w:pPr>
+      <w:r>
+        <w:rPr>
+          <w:sz w:val="24"/>
+        </w:rPr>
+        <w:t xml:space="preserve">Think of it as </w:t>
+      </w:r>
+      <w:proofErr w:type="spellStart"/>
+      <w:proofErr w:type="gramStart"/>
+      <w:r>
+        <w:rPr>
+          <w:sz w:val="24"/>
+        </w:rPr>
+        <w:t>a</w:t>
+      </w:r>
+      <w:proofErr w:type="spellEnd"/>
+      <w:proofErr w:type="gramEnd"/>
+      <w:r>
+        <w:rPr>
+          <w:sz w:val="24"/>
+        </w:rPr>
+        <w:t xml:space="preserve"> Object Container </w:t>
+      </w:r>
+    </w:p>
+    <w:p>
+      <w:pPr>
+        <w:pStyle w:val="ListParagraph"/>
+        <w:numPr>
+          <w:ilvl w:val="0"/>
+          <w:numId w:val="40"/>
+        </w:numPr>
+        <w:rPr>
+          <w:sz w:val="24"/>
+        </w:rPr>
+      </w:pPr>
+      <w:r>
+        <w:rPr>
+          <w:sz w:val="24"/>
+        </w:rPr>
+        <w:t>Off the Module you can:</w:t>
+      </w:r>
+    </w:p>
+    <w:p>
+      <w:pPr>
+        <w:pStyle w:val="ListParagraph"/>
+        <w:numPr>
+          <w:ilvl w:val="0"/>
+          <w:numId w:val="39"/>
+        </w:numPr>
+        <w:rPr>
+          <w:sz w:val="24"/>
+        </w:rPr>
+      </w:pPr>
+      <w:r>
+        <w:rPr>
+          <w:sz w:val="24"/>
+        </w:rPr>
+        <w:t>Configure the routes</w:t>
+      </w:r>
+    </w:p>
+    <w:p>
+      <w:pPr>
+        <w:pStyle w:val="ListParagraph"/>
+        <w:numPr>
+          <w:ilvl w:val="0"/>
+          <w:numId w:val="39"/>
+        </w:numPr>
+        <w:rPr>
+          <w:sz w:val="24"/>
+        </w:rPr>
+      </w:pPr>
+      <w:r>
+        <w:rPr>
+          <w:sz w:val="24"/>
+        </w:rPr>
+        <w:t>Create custom Filters &amp; Directives</w:t>
+      </w:r>
+    </w:p>
+    <w:p>
+      <w:pPr>
+        <w:pStyle w:val="ListParagraph"/>
+        <w:numPr>
+          <w:ilvl w:val="0"/>
+          <w:numId w:val="39"/>
+        </w:numPr>
+        <w:rPr>
+          <w:sz w:val="24"/>
+        </w:rPr>
+      </w:pPr>
+      <w:r>
+        <w:rPr>
+          <w:sz w:val="24"/>
+        </w:rPr>
+        <w:t xml:space="preserve">Get data from different sources </w:t>
+      </w:r>
+    </w:p>
+    <w:p>
+      <w:pPr>
+        <w:pStyle w:val="ListParagraph"/>
+        <w:numPr>
+          <w:ilvl w:val="0"/>
+          <w:numId w:val="39"/>
+        </w:numPr>
+        <w:rPr>
+          <w:sz w:val="24"/>
+        </w:rPr>
+      </w:pPr>
+      <w:r>
+        <w:rPr>
+          <w:sz w:val="24"/>
+        </w:rPr>
+        <w:t xml:space="preserve">Create Controllers </w:t>
+      </w:r>
+    </w:p>
+    <w:p>
+      <w:pPr>
+        <w:pStyle w:val="ListParagraph"/>
+        <w:ind w:left="1440"/>
+        <w:rPr>
+          <w:sz w:val="24"/>
+        </w:rPr>
+      </w:pPr>
+    </w:p>
+    <w:p>
+      <w:pPr>
+        <w:pStyle w:val="ListParagraph"/>
+        <w:numPr>
+          <w:ilvl w:val="0"/>
+          <w:numId w:val="40"/>
+        </w:numPr>
+        <w:rPr>
+          <w:sz w:val="24"/>
+        </w:rPr>
+      </w:pPr>
+      <w:r>
+        <w:rPr>
+          <w:sz w:val="24"/>
+        </w:rPr>
+        <w:t xml:space="preserve">Once the module is given a name – must specify it on the ng-app directive </w:t>
+      </w:r>
+    </w:p>
+    <w:p>
+      <w:pPr>
+        <w:ind w:left="360"/>
+        <w:rPr>
+          <w:sz w:val="24"/>
+        </w:rPr>
+      </w:pPr>
+      <w:r>
+        <w:rPr>
           <w:noProof/>
         </w:rPr>
         <w:drawing>
-          <wp:inline distT="0" distB="0" distL="0" distR="0" wp14:anchorId="3692ACBA" wp14:editId="606CED78">
-            <wp:extent cx="1614668" cy="1308295"/>
-            <wp:effectExtent l="0" t="0" r="5080" b="6350"/>
-            <wp:docPr id="8" name="Picture 8"/>
+          <wp:inline distT="0" distB="0" distL="0" distR="0" wp14:anchorId="190BA911" wp14:editId="6F61BF19">
+            <wp:extent cx="1753773" cy="1280480"/>
+            <wp:effectExtent l="0" t="0" r="0" b="0"/>
+            <wp:docPr id="7" name="Picture 7"/>
             <wp:cNvGraphicFramePr>
               <a:graphicFrameLocks xmlns:a="http://schemas.openxmlformats.org/drawingml/2006/main" noChangeAspect="1"/>
             </wp:cNvGraphicFramePr>
@@ -2666,7 +2793,7 @@
                   <pic:spPr>
                     <a:xfrm>
                       <a:off x="0" y="0"/>
-                      <a:ext cx="1662026" cy="1346667"/>
+                      <a:ext cx="1763443" cy="1287540"/>
                     </a:xfrm>
                     <a:prstGeom prst="rect">
                       <a:avLst/>
@@ -2680,13 +2807,19 @@
       </w:r>
       <w:r>
         <w:rPr>
+          <w:sz w:val="24"/>
+        </w:rPr>
+        <w:t xml:space="preserve">  </w:t>
+      </w:r>
+      <w:r>
+        <w:rPr>
           <w:noProof/>
         </w:rPr>
         <w:drawing>
-          <wp:inline distT="0" distB="0" distL="0" distR="0" wp14:anchorId="7AF305FF" wp14:editId="1727AEF7">
-            <wp:extent cx="1912230" cy="1294227"/>
-            <wp:effectExtent l="0" t="0" r="0" b="1270"/>
-            <wp:docPr id="9" name="Picture 9"/>
+          <wp:inline distT="0" distB="0" distL="0" distR="0" wp14:anchorId="3692ACBA" wp14:editId="606CED78">
+            <wp:extent cx="1614668" cy="1308295"/>
+            <wp:effectExtent l="0" t="0" r="5080" b="6350"/>
+            <wp:docPr id="8" name="Picture 8"/>
             <wp:cNvGraphicFramePr>
               <a:graphicFrameLocks xmlns:a="http://schemas.openxmlformats.org/drawingml/2006/main" noChangeAspect="1"/>
             </wp:cNvGraphicFramePr>
@@ -2706,6 +2839,46 @@
                   <pic:spPr>
                     <a:xfrm>
                       <a:off x="0" y="0"/>
+                      <a:ext cx="1662026" cy="1346667"/>
+                    </a:xfrm>
+                    <a:prstGeom prst="rect">
+                      <a:avLst/>
+                    </a:prstGeom>
+                  </pic:spPr>
+                </pic:pic>
+              </a:graphicData>
+            </a:graphic>
+          </wp:inline>
+        </w:drawing>
+      </w:r>
+      <w:r>
+        <w:rPr>
+          <w:noProof/>
+        </w:rPr>
+        <w:drawing>
+          <wp:inline distT="0" distB="0" distL="0" distR="0" wp14:anchorId="7AF305FF" wp14:editId="1727AEF7">
+            <wp:extent cx="1912230" cy="1294227"/>
+            <wp:effectExtent l="0" t="0" r="0" b="1270"/>
+            <wp:docPr id="9" name="Picture 9"/>
+            <wp:cNvGraphicFramePr>
+              <a:graphicFrameLocks xmlns:a="http://schemas.openxmlformats.org/drawingml/2006/main" noChangeAspect="1"/>
+            </wp:cNvGraphicFramePr>
+            <a:graphic xmlns:a="http://schemas.openxmlformats.org/drawingml/2006/main">
+              <a:graphicData uri="http://schemas.openxmlformats.org/drawingml/2006/picture">
+                <pic:pic xmlns:pic="http://schemas.openxmlformats.org/drawingml/2006/picture">
+                  <pic:nvPicPr>
+                    <pic:cNvPr id="1" name=""/>
+                    <pic:cNvPicPr/>
+                  </pic:nvPicPr>
+                  <pic:blipFill>
+                    <a:blip r:embed="rId17"/>
+                    <a:stretch>
+                      <a:fillRect/>
+                    </a:stretch>
+                  </pic:blipFill>
+                  <pic:spPr>
+                    <a:xfrm>
+                      <a:off x="0" y="0"/>
                       <a:ext cx="1973850" cy="1335932"/>
                     </a:xfrm>
                     <a:prstGeom prst="rect">
@@ -2733,6 +2906,31 @@
       </w:pPr>
       <w:r>
         <w:rPr>
+          <w:b/>
+          <w:sz w:val="24"/>
+        </w:rPr>
+        <w:t>Routes</w:t>
+      </w:r>
+      <w:r>
+        <w:rPr>
+          <w:sz w:val="24"/>
+        </w:rPr>
+        <w:t xml:space="preserve"> – </w:t>
+      </w:r>
+    </w:p>
+    <w:p>
+      <w:pPr>
+        <w:pStyle w:val="ListParagraph"/>
+        <w:numPr>
+          <w:ilvl w:val="0"/>
+          <w:numId w:val="40"/>
+        </w:numPr>
+        <w:rPr>
+          <w:sz w:val="24"/>
+        </w:rPr>
+      </w:pPr>
+      <w:r>
+        <w:rPr>
           <w:sz w:val="24"/>
         </w:rPr>
         <w:t>Why routes important in SPA world?</w:t>
@@ -2743,7 +2941,7 @@
         <w:pStyle w:val="ListParagraph"/>
         <w:numPr>
           <w:ilvl w:val="0"/>
-          <w:numId w:val="37"/>
+          <w:numId w:val="41"/>
         </w:numPr>
         <w:rPr>
           <w:sz w:val="24"/>
@@ -2770,10 +2968,125 @@
     </w:p>
     <w:p>
       <w:pPr>
-        <w:rPr>
-          <w:sz w:val="24"/>
-        </w:rPr>
-      </w:pPr>
+        <w:pStyle w:val="ListParagraph"/>
+        <w:numPr>
+          <w:ilvl w:val="0"/>
+          <w:numId w:val="40"/>
+        </w:numPr>
+        <w:rPr>
+          <w:sz w:val="24"/>
+        </w:rPr>
+      </w:pPr>
+      <w:r>
+        <w:rPr>
+          <w:sz w:val="24"/>
+        </w:rPr>
+        <w:t xml:space="preserve">When </w:t>
+      </w:r>
+      <w:r>
+        <w:rPr>
+          <w:sz w:val="24"/>
+        </w:rPr>
+        <w:t xml:space="preserve">user clicks a view, only the partial is loaded, not the whole page (hence SPA) </w:t>
+      </w:r>
+    </w:p>
+    <w:p>
+      <w:pPr>
+        <w:pStyle w:val="ListParagraph"/>
+        <w:numPr>
+          <w:ilvl w:val="0"/>
+          <w:numId w:val="41"/>
+        </w:numPr>
+        <w:rPr>
+          <w:sz w:val="24"/>
+        </w:rPr>
+      </w:pPr>
+      <w:r>
+        <w:rPr>
+          <w:sz w:val="24"/>
+        </w:rPr>
+        <w:t xml:space="preserve">View can be embedded as a script template in the shell page </w:t>
+      </w:r>
+    </w:p>
+    <w:p>
+      <w:pPr>
+        <w:pStyle w:val="ListParagraph"/>
+        <w:numPr>
+          <w:ilvl w:val="0"/>
+          <w:numId w:val="33"/>
+        </w:numPr>
+        <w:rPr>
+          <w:sz w:val="24"/>
+        </w:rPr>
+      </w:pPr>
+      <w:r>
+        <w:rPr>
+          <w:sz w:val="24"/>
+        </w:rPr>
+        <w:t xml:space="preserve">Specify the view ID to load </w:t>
+      </w:r>
+    </w:p>
+    <w:p>
+      <w:pPr>
+        <w:pStyle w:val="ListParagraph"/>
+        <w:numPr>
+          <w:ilvl w:val="0"/>
+          <w:numId w:val="41"/>
+        </w:numPr>
+        <w:rPr>
+          <w:sz w:val="24"/>
+        </w:rPr>
+      </w:pPr>
+      <w:r>
+        <w:rPr>
+          <w:sz w:val="24"/>
+        </w:rPr>
+        <w:t xml:space="preserve">Might have the views stored on the server </w:t>
+      </w:r>
+    </w:p>
+    <w:p>
+      <w:pPr>
+        <w:pStyle w:val="ListParagraph"/>
+        <w:numPr>
+          <w:ilvl w:val="0"/>
+          <w:numId w:val="33"/>
+        </w:numPr>
+        <w:rPr>
+          <w:sz w:val="24"/>
+        </w:rPr>
+      </w:pPr>
+      <w:r>
+        <w:rPr>
+          <w:sz w:val="24"/>
+        </w:rPr>
+        <w:t>Specify the URL to that view on the server</w:t>
+      </w:r>
+    </w:p>
+    <w:p>
+      <w:pPr>
+        <w:pStyle w:val="ListParagraph"/>
+        <w:numPr>
+          <w:ilvl w:val="0"/>
+          <w:numId w:val="40"/>
+        </w:numPr>
+        <w:rPr>
+          <w:sz w:val="24"/>
+        </w:rPr>
+      </w:pPr>
+      <w:r>
+        <w:rPr>
+          <w:sz w:val="24"/>
+        </w:rPr>
+        <w:t xml:space="preserve">App.config(function ($routeProvider) </w:t>
+      </w:r>
+      <w:proofErr w:type="gramStart"/>
+      <w:r>
+        <w:rPr>
+          <w:sz w:val="24"/>
+        </w:rPr>
+        <w:t>{  }</w:t>
+      </w:r>
+      <w:proofErr w:type="gramEnd"/>
       <w:r>
         <w:rPr>
           <w:sz w:val="24"/>
@@ -2783,6 +3096,361 @@
     </w:p>
     <w:p>
       <w:pPr>
+        <w:pStyle w:val="ListParagraph"/>
+        <w:numPr>
+          <w:ilvl w:val="0"/>
+          <w:numId w:val="41"/>
+        </w:numPr>
+        <w:rPr>
+          <w:sz w:val="24"/>
+        </w:rPr>
+      </w:pPr>
+      <w:r>
+        <w:rPr>
+          <w:sz w:val="24"/>
+        </w:rPr>
+        <w:t>Configure the routes</w:t>
+      </w:r>
+    </w:p>
+    <w:p>
+      <w:pPr>
+        <w:pStyle w:val="ListParagraph"/>
+        <w:numPr>
+          <w:ilvl w:val="0"/>
+          <w:numId w:val="41"/>
+        </w:numPr>
+        <w:rPr>
+          <w:sz w:val="24"/>
+        </w:rPr>
+      </w:pPr>
+      <w:r>
+        <w:rPr>
+          <w:sz w:val="24"/>
+        </w:rPr>
+        <w:t xml:space="preserve">$routeProvider – </w:t>
+      </w:r>
+      <w:proofErr w:type="gramStart"/>
+      <w:r>
+        <w:rPr>
+          <w:sz w:val="24"/>
+        </w:rPr>
+        <w:t>similar to</w:t>
+      </w:r>
+      <w:proofErr w:type="gramEnd"/>
+      <w:r>
+        <w:rPr>
+          <w:sz w:val="24"/>
+        </w:rPr>
+        <w:t xml:space="preserve"> $scope, is injected dynamically </w:t>
+      </w:r>
+    </w:p>
+    <w:p>
+      <w:pPr>
+        <w:pStyle w:val="ListParagraph"/>
+        <w:numPr>
+          <w:ilvl w:val="0"/>
+          <w:numId w:val="40"/>
+        </w:numPr>
+        <w:rPr>
+          <w:sz w:val="24"/>
+        </w:rPr>
+      </w:pPr>
+      <w:r>
+        <w:rPr>
+          <w:sz w:val="24"/>
+        </w:rPr>
+        <w:t xml:space="preserve">data-ng-view – </w:t>
+      </w:r>
+    </w:p>
+    <w:p>
+      <w:pPr>
+        <w:pStyle w:val="ListParagraph"/>
+        <w:numPr>
+          <w:ilvl w:val="0"/>
+          <w:numId w:val="42"/>
+        </w:numPr>
+        <w:rPr>
+          <w:sz w:val="24"/>
+        </w:rPr>
+      </w:pPr>
+      <w:r>
+        <w:rPr>
+          <w:sz w:val="24"/>
+        </w:rPr>
+        <w:t>no longer need to use directive ‘ng-controller’</w:t>
+      </w:r>
+    </w:p>
+    <w:p>
+      <w:pPr>
+        <w:pStyle w:val="ListParagraph"/>
+        <w:numPr>
+          <w:ilvl w:val="0"/>
+          <w:numId w:val="40"/>
+        </w:numPr>
+        <w:rPr>
+          <w:sz w:val="24"/>
+        </w:rPr>
+      </w:pPr>
+      <w:r>
+        <w:rPr>
+          <w:sz w:val="24"/>
+        </w:rPr>
+        <w:lastRenderedPageBreak/>
+        <w:t xml:space="preserve">*When clicking the back and forward buttons to navigate between views, angular handles the history of the navigation for us* </w:t>
+      </w:r>
+    </w:p>
+    <w:p>
+      <w:pPr>
+        <w:pStyle w:val="ListParagraph"/>
+        <w:numPr>
+          <w:ilvl w:val="0"/>
+          <w:numId w:val="40"/>
+        </w:numPr>
+        <w:rPr>
+          <w:sz w:val="24"/>
+        </w:rPr>
+      </w:pPr>
+      <w:r>
+        <w:rPr>
+          <w:sz w:val="24"/>
+        </w:rPr>
+        <w:t xml:space="preserve">*Used Angular.js to: </w:t>
+      </w:r>
+    </w:p>
+    <w:p>
+      <w:pPr>
+        <w:pStyle w:val="ListParagraph"/>
+        <w:numPr>
+          <w:ilvl w:val="0"/>
+          <w:numId w:val="42"/>
+        </w:numPr>
+        <w:rPr>
+          <w:sz w:val="24"/>
+        </w:rPr>
+      </w:pPr>
+      <w:r>
+        <w:rPr>
+          <w:sz w:val="24"/>
+        </w:rPr>
+        <w:t>Define a module</w:t>
+      </w:r>
+    </w:p>
+    <w:p>
+      <w:pPr>
+        <w:pStyle w:val="ListParagraph"/>
+        <w:numPr>
+          <w:ilvl w:val="0"/>
+          <w:numId w:val="42"/>
+        </w:numPr>
+        <w:rPr>
+          <w:sz w:val="24"/>
+        </w:rPr>
+      </w:pPr>
+      <w:r>
+        <w:rPr>
+          <w:sz w:val="24"/>
+        </w:rPr>
+        <w:t>Define some routes</w:t>
+      </w:r>
+    </w:p>
+    <w:p>
+      <w:pPr>
+        <w:pStyle w:val="ListParagraph"/>
+        <w:numPr>
+          <w:ilvl w:val="0"/>
+          <w:numId w:val="42"/>
+        </w:numPr>
+        <w:rPr>
+          <w:sz w:val="24"/>
+        </w:rPr>
+      </w:pPr>
+      <w:r>
+        <w:rPr>
+          <w:sz w:val="24"/>
+        </w:rPr>
+        <w:t xml:space="preserve">On those routes hook up a controller to a view </w:t>
+      </w:r>
+    </w:p>
+    <w:p>
+      <w:pPr>
+        <w:pStyle w:val="ListParagraph"/>
+        <w:numPr>
+          <w:ilvl w:val="0"/>
+          <w:numId w:val="42"/>
+        </w:numPr>
+        <w:rPr>
+          <w:sz w:val="24"/>
+        </w:rPr>
+      </w:pPr>
+      <w:r>
+        <w:rPr>
+          <w:sz w:val="24"/>
+        </w:rPr>
+        <w:t xml:space="preserve">Angular automatically loads those routes for us </w:t>
+      </w:r>
+    </w:p>
+    <w:p>
+      <w:pPr>
+        <w:rPr>
+          <w:sz w:val="24"/>
+        </w:rPr>
+      </w:pPr>
+      <w:r>
+        <w:rPr>
+          <w:noProof/>
+        </w:rPr>
+        <w:drawing>
+          <wp:inline distT="0" distB="0" distL="0" distR="0" wp14:anchorId="4EAF5AB9" wp14:editId="13EEFC6B">
+            <wp:extent cx="2800431" cy="1726633"/>
+            <wp:effectExtent l="0" t="0" r="0" b="6985"/>
+            <wp:docPr id="12" name="Picture 12"/>
+            <wp:cNvGraphicFramePr>
+              <a:graphicFrameLocks xmlns:a="http://schemas.openxmlformats.org/drawingml/2006/main" noChangeAspect="1"/>
+            </wp:cNvGraphicFramePr>
+            <a:graphic xmlns:a="http://schemas.openxmlformats.org/drawingml/2006/main">
+              <a:graphicData uri="http://schemas.openxmlformats.org/drawingml/2006/picture">
+                <pic:pic xmlns:pic="http://schemas.openxmlformats.org/drawingml/2006/picture">
+                  <pic:nvPicPr>
+                    <pic:cNvPr id="1" name=""/>
+                    <pic:cNvPicPr/>
+                  </pic:nvPicPr>
+                  <pic:blipFill>
+                    <a:blip r:embed="rId18"/>
+                    <a:stretch>
+                      <a:fillRect/>
+                    </a:stretch>
+                  </pic:blipFill>
+                  <pic:spPr>
+                    <a:xfrm>
+                      <a:off x="0" y="0"/>
+                      <a:ext cx="2812489" cy="1734067"/>
+                    </a:xfrm>
+                    <a:prstGeom prst="rect">
+                      <a:avLst/>
+                    </a:prstGeom>
+                  </pic:spPr>
+                </pic:pic>
+              </a:graphicData>
+            </a:graphic>
+          </wp:inline>
+        </w:drawing>
+      </w:r>
+      <w:r>
+        <w:rPr>
+          <w:sz w:val="24"/>
+        </w:rPr>
+        <w:t xml:space="preserve">  </w:t>
+      </w:r>
+      <w:r>
+        <w:rPr>
+          <w:noProof/>
+        </w:rPr>
+        <w:drawing>
+          <wp:inline distT="0" distB="0" distL="0" distR="0" wp14:anchorId="4D50993B" wp14:editId="7ABD5C04">
+            <wp:extent cx="2554190" cy="1758734"/>
+            <wp:effectExtent l="0" t="0" r="0" b="0"/>
+            <wp:docPr id="13" name="Picture 13"/>
+            <wp:cNvGraphicFramePr>
+              <a:graphicFrameLocks xmlns:a="http://schemas.openxmlformats.org/drawingml/2006/main" noChangeAspect="1"/>
+            </wp:cNvGraphicFramePr>
+            <a:graphic xmlns:a="http://schemas.openxmlformats.org/drawingml/2006/main">
+              <a:graphicData uri="http://schemas.openxmlformats.org/drawingml/2006/picture">
+                <pic:pic xmlns:pic="http://schemas.openxmlformats.org/drawingml/2006/picture">
+                  <pic:nvPicPr>
+                    <pic:cNvPr id="1" name=""/>
+                    <pic:cNvPicPr/>
+                  </pic:nvPicPr>
+                  <pic:blipFill>
+                    <a:blip r:embed="rId19"/>
+                    <a:stretch>
+                      <a:fillRect/>
+                    </a:stretch>
+                  </pic:blipFill>
+                  <pic:spPr>
+                    <a:xfrm>
+                      <a:off x="0" y="0"/>
+                      <a:ext cx="2562759" cy="1764634"/>
+                    </a:xfrm>
+                    <a:prstGeom prst="rect">
+                      <a:avLst/>
+                    </a:prstGeom>
+                  </pic:spPr>
+                </pic:pic>
+              </a:graphicData>
+            </a:graphic>
+          </wp:inline>
+        </w:drawing>
+      </w:r>
+    </w:p>
+    <w:p>
+      <w:pPr>
+        <w:rPr>
+          <w:sz w:val="24"/>
+        </w:rPr>
+      </w:pPr>
+      <w:r>
+        <w:rPr>
+          <w:sz w:val="24"/>
+        </w:rPr>
+        <w:t>*ROUTING DONE DIFFERENTLY IN NEW VERSIONS OF ANGULAR – NOT FOLLOWING HIS TUTORIALS PAST THIS POINT*</w:t>
+      </w:r>
+    </w:p>
+    <w:p>
+      <w:pPr>
+        <w:rPr>
+          <w:sz w:val="24"/>
+        </w:rPr>
+      </w:pPr>
+      <w:r>
+        <w:rPr>
+          <w:sz w:val="24"/>
+        </w:rPr>
+        <w:t xml:space="preserve">Routes Using </w:t>
+      </w:r>
+      <w:proofErr w:type="spellStart"/>
+      <w:r>
+        <w:rPr>
+          <w:sz w:val="24"/>
+        </w:rPr>
+        <w:t>ngRoute</w:t>
+      </w:r>
+      <w:proofErr w:type="spellEnd"/>
+      <w:r>
+        <w:rPr>
+          <w:sz w:val="24"/>
+        </w:rPr>
+        <w:t xml:space="preserve"> – </w:t>
+      </w:r>
+    </w:p>
+    <w:p>
+      <w:pPr>
+        <w:pStyle w:val="ListParagraph"/>
+        <w:numPr>
+          <w:ilvl w:val="0"/>
+          <w:numId w:val="43"/>
+        </w:numPr>
+        <w:rPr>
+          <w:sz w:val="24"/>
+        </w:rPr>
+      </w:pPr>
+      <w:bookmarkStart w:id="0" w:name="_GoBack"/>
+      <w:bookmarkEnd w:id="0"/>
+    </w:p>
+    <w:p>
+      <w:pPr>
+        <w:rPr>
+          <w:sz w:val="24"/>
+        </w:rPr>
+      </w:pPr>
+      <w:r>
+        <w:rPr>
+          <w:sz w:val="24"/>
+        </w:rPr>
+        <w:t xml:space="preserve"> </w:t>
+      </w:r>
+    </w:p>
+    <w:p>
+      <w:pPr>
         <w:rPr>
           <w:sz w:val="24"/>
         </w:rPr>
@@ -3029,104 +3697,104 @@
         </w:numPr>
       </w:pPr>
       <w:r>
+        <w:t>Extends HTML w/ new attributes</w:t>
+      </w:r>
+    </w:p>
+    <w:p>
+      <w:pPr>
+        <w:pStyle w:val="ListParagraph"/>
+        <w:numPr>
+          <w:ilvl w:val="0"/>
+          <w:numId w:val="1"/>
+        </w:numPr>
+      </w:pPr>
+      <w:r>
+        <w:t>Perfect for Single Page Applications (SPAs)</w:t>
+      </w:r>
+    </w:p>
+    <w:p>
+      <w:pPr>
+        <w:pStyle w:val="ListParagraph"/>
+        <w:numPr>
+          <w:ilvl w:val="0"/>
+          <w:numId w:val="1"/>
+        </w:numPr>
+      </w:pPr>
+      <w:r>
+        <w:t>Basics of Angular:</w:t>
+      </w:r>
+    </w:p>
+    <w:p>
+      <w:pPr>
+        <w:pStyle w:val="ListParagraph"/>
+        <w:numPr>
+          <w:ilvl w:val="0"/>
+          <w:numId w:val="2"/>
+        </w:numPr>
+      </w:pPr>
+      <w:r>
+        <w:t>Directives</w:t>
+      </w:r>
+      <w:r>
+        <w:t xml:space="preserve">, </w:t>
+      </w:r>
+      <w:r>
+        <w:t>Expressions</w:t>
+      </w:r>
+      <w:r>
+        <w:t xml:space="preserve">, </w:t>
+      </w:r>
+      <w:r>
+        <w:t>Modules</w:t>
+      </w:r>
+      <w:r>
+        <w:t xml:space="preserve">, </w:t>
+      </w:r>
+      <w:r>
+        <w:t>Controllers</w:t>
+      </w:r>
+      <w:r>
+        <w:t>, Filters</w:t>
+      </w:r>
+    </w:p>
+    <w:p>
+      <w:pPr>
+        <w:pStyle w:val="ListParagraph"/>
+        <w:numPr>
+          <w:ilvl w:val="0"/>
+          <w:numId w:val="3"/>
+        </w:numPr>
+      </w:pPr>
+      <w:r>
+        <w:t>Other Areas:</w:t>
+      </w:r>
+    </w:p>
+    <w:p>
+      <w:pPr>
+        <w:pStyle w:val="ListParagraph"/>
+        <w:numPr>
+          <w:ilvl w:val="0"/>
+          <w:numId w:val="4"/>
+        </w:numPr>
+      </w:pPr>
+      <w:r>
+        <w:t>Events</w:t>
+      </w:r>
+      <w:r>
+        <w:t>, DOM, Forms, Input, Validation, HTTP</w:t>
+      </w:r>
+    </w:p>
+    <w:p>
+      <w:pPr>
+        <w:rPr>
+          <w:b/>
+        </w:rPr>
+      </w:pPr>
+      <w:r>
+        <w:rPr>
+          <w:b/>
+        </w:rPr>
         <w:lastRenderedPageBreak/>
-        <w:t>Extends HTML w/ new attributes</w:t>
-      </w:r>
-    </w:p>
-    <w:p>
-      <w:pPr>
-        <w:pStyle w:val="ListParagraph"/>
-        <w:numPr>
-          <w:ilvl w:val="0"/>
-          <w:numId w:val="1"/>
-        </w:numPr>
-      </w:pPr>
-      <w:r>
-        <w:t>Perfect for Single Page Applications (SPAs)</w:t>
-      </w:r>
-    </w:p>
-    <w:p>
-      <w:pPr>
-        <w:pStyle w:val="ListParagraph"/>
-        <w:numPr>
-          <w:ilvl w:val="0"/>
-          <w:numId w:val="1"/>
-        </w:numPr>
-      </w:pPr>
-      <w:r>
-        <w:t>Basics of Angular:</w:t>
-      </w:r>
-    </w:p>
-    <w:p>
-      <w:pPr>
-        <w:pStyle w:val="ListParagraph"/>
-        <w:numPr>
-          <w:ilvl w:val="0"/>
-          <w:numId w:val="2"/>
-        </w:numPr>
-      </w:pPr>
-      <w:r>
-        <w:t>Directives</w:t>
-      </w:r>
-      <w:r>
-        <w:t xml:space="preserve">, </w:t>
-      </w:r>
-      <w:r>
-        <w:t>Expressions</w:t>
-      </w:r>
-      <w:r>
-        <w:t xml:space="preserve">, </w:t>
-      </w:r>
-      <w:r>
-        <w:t>Modules</w:t>
-      </w:r>
-      <w:r>
-        <w:t xml:space="preserve">, </w:t>
-      </w:r>
-      <w:r>
-        <w:t>Controllers</w:t>
-      </w:r>
-      <w:r>
-        <w:t>, Filters</w:t>
-      </w:r>
-    </w:p>
-    <w:p>
-      <w:pPr>
-        <w:pStyle w:val="ListParagraph"/>
-        <w:numPr>
-          <w:ilvl w:val="0"/>
-          <w:numId w:val="3"/>
-        </w:numPr>
-      </w:pPr>
-      <w:r>
-        <w:t>Other Areas:</w:t>
-      </w:r>
-    </w:p>
-    <w:p>
-      <w:pPr>
-        <w:pStyle w:val="ListParagraph"/>
-        <w:numPr>
-          <w:ilvl w:val="0"/>
-          <w:numId w:val="4"/>
-        </w:numPr>
-      </w:pPr>
-      <w:r>
-        <w:t>Events</w:t>
-      </w:r>
-      <w:r>
-        <w:t>, DOM, Forms, Input, Validation, HTTP</w:t>
-      </w:r>
-    </w:p>
-    <w:p>
-      <w:pPr>
-        <w:rPr>
-          <w:b/>
-        </w:rPr>
-      </w:pPr>
-      <w:r>
-        <w:rPr>
-          <w:b/>
-        </w:rPr>
         <w:t>INTRODUCTION:</w:t>
       </w:r>
     </w:p>
@@ -4043,7 +4711,6 @@
           <w:color w:val="000000"/>
           <w:szCs w:val="23"/>
         </w:rPr>
-        <w:lastRenderedPageBreak/>
         <w:t xml:space="preserve">*Controllers </w:t>
       </w:r>
       <w:r>
@@ -4233,6 +4900,7 @@
           <w:rFonts w:eastAsia="Times New Roman" w:cstheme="minorHAnsi"/>
           <w:color w:val="000000"/>
         </w:rPr>
+        <w:lastRenderedPageBreak/>
         <w:t xml:space="preserve">can also be written inside a directive </w:t>
       </w:r>
       <w:r>
@@ -5132,7 +5800,6 @@
           <w:color w:val="0000CD"/>
           <w:sz w:val="20"/>
         </w:rPr>
-        <w:lastRenderedPageBreak/>
         <w:t>&lt;</w:t>
       </w:r>
       <w:r>
@@ -5500,6 +6167,7 @@
           <w:color w:val="0000CD"/>
           <w:sz w:val="20"/>
         </w:rPr>
+        <w:lastRenderedPageBreak/>
         <w:t>&lt;</w:t>
       </w:r>
       <w:r>
@@ -5540,25 +6208,7 @@
           <w:color w:val="000000"/>
           <w:sz w:val="20"/>
         </w:rPr>
-        <w:t xml:space="preserve"> app = </w:t>
-      </w:r>
-      <w:proofErr w:type="spellStart"/>
-      <w:r>
-        <w:rPr>
-          <w:rFonts w:ascii="Consolas" w:hAnsi="Consolas"/>
-          <w:color w:val="000000"/>
-          <w:sz w:val="20"/>
-        </w:rPr>
-        <w:t>angular.module</w:t>
-      </w:r>
-      <w:proofErr w:type="spellEnd"/>
-      <w:r>
-        <w:rPr>
-          <w:rFonts w:ascii="Consolas" w:hAnsi="Consolas"/>
-          <w:color w:val="000000"/>
-          <w:sz w:val="20"/>
-        </w:rPr>
-        <w:t>(</w:t>
+        <w:t> app = angular.module(</w:t>
       </w:r>
       <w:r>
         <w:rPr>
@@ -7034,6 +7684,119 @@
     </w:lvl>
   </w:abstractNum>
   <w:abstractNum w:abstractNumId="7" w15:restartNumberingAfterBreak="0">
+    <w:nsid w:val="0F7E046E"/>
+    <w:multiLevelType w:val="hybridMultilevel"/>
+    <w:tmpl w:val="7B3084F0"/>
+    <w:lvl w:ilvl="0" w:tplc="04090003">
+      <w:start w:val="1"/>
+      <w:numFmt w:val="bullet"/>
+      <w:lvlText w:val="o"/>
+      <w:lvlJc w:val="left"/>
+      <w:pPr>
+        <w:ind w:left="1440" w:hanging="360"/>
+      </w:pPr>
+      <w:rPr>
+        <w:rFonts w:ascii="Courier New" w:hAnsi="Courier New" w:cs="Courier New" w:hint="default"/>
+      </w:rPr>
+    </w:lvl>
+    <w:lvl w:ilvl="1" w:tplc="04090003" w:tentative="1">
+      <w:start w:val="1"/>
+      <w:numFmt w:val="bullet"/>
+      <w:lvlText w:val="o"/>
+      <w:lvlJc w:val="left"/>
+      <w:pPr>
+        <w:ind w:left="2160" w:hanging="360"/>
+      </w:pPr>
+      <w:rPr>
+        <w:rFonts w:ascii="Courier New" w:hAnsi="Courier New" w:cs="Courier New" w:hint="default"/>
+      </w:rPr>
+    </w:lvl>
+    <w:lvl w:ilvl="2" w:tplc="04090005" w:tentative="1">
+      <w:start w:val="1"/>
+      <w:numFmt w:val="bullet"/>
+      <w:lvlText w:val=""/>
+      <w:lvlJc w:val="left"/>
+      <w:pPr>
+        <w:ind w:left="2880" w:hanging="360"/>
+      </w:pPr>
+      <w:rPr>
+        <w:rFonts w:ascii="Wingdings" w:hAnsi="Wingdings" w:hint="default"/>
+      </w:rPr>
+    </w:lvl>
+    <w:lvl w:ilvl="3" w:tplc="04090001" w:tentative="1">
+      <w:start w:val="1"/>
+      <w:numFmt w:val="bullet"/>
+      <w:lvlText w:val=""/>
+      <w:lvlJc w:val="left"/>
+      <w:pPr>
+        <w:ind w:left="3600" w:hanging="360"/>
+      </w:pPr>
+      <w:rPr>
+        <w:rFonts w:ascii="Symbol" w:hAnsi="Symbol" w:hint="default"/>
+      </w:rPr>
+    </w:lvl>
+    <w:lvl w:ilvl="4" w:tplc="04090003" w:tentative="1">
+      <w:start w:val="1"/>
+      <w:numFmt w:val="bullet"/>
+      <w:lvlText w:val="o"/>
+      <w:lvlJc w:val="left"/>
+      <w:pPr>
+        <w:ind w:left="4320" w:hanging="360"/>
+      </w:pPr>
+      <w:rPr>
+        <w:rFonts w:ascii="Courier New" w:hAnsi="Courier New" w:cs="Courier New" w:hint="default"/>
+      </w:rPr>
+    </w:lvl>
+    <w:lvl w:ilvl="5" w:tplc="04090005" w:tentative="1">
+      <w:start w:val="1"/>
+      <w:numFmt w:val="bullet"/>
+      <w:lvlText w:val=""/>
+      <w:lvlJc w:val="left"/>
+      <w:pPr>
+        <w:ind w:left="5040" w:hanging="360"/>
+      </w:pPr>
+      <w:rPr>
+        <w:rFonts w:ascii="Wingdings" w:hAnsi="Wingdings" w:hint="default"/>
+      </w:rPr>
+    </w:lvl>
+    <w:lvl w:ilvl="6" w:tplc="04090001" w:tentative="1">
+      <w:start w:val="1"/>
+      <w:numFmt w:val="bullet"/>
+      <w:lvlText w:val=""/>
+      <w:lvlJc w:val="left"/>
+      <w:pPr>
+        <w:ind w:left="5760" w:hanging="360"/>
+      </w:pPr>
+      <w:rPr>
+        <w:rFonts w:ascii="Symbol" w:hAnsi="Symbol" w:hint="default"/>
+      </w:rPr>
+    </w:lvl>
+    <w:lvl w:ilvl="7" w:tplc="04090003" w:tentative="1">
+      <w:start w:val="1"/>
+      <w:numFmt w:val="bullet"/>
+      <w:lvlText w:val="o"/>
+      <w:lvlJc w:val="left"/>
+      <w:pPr>
+        <w:ind w:left="6480" w:hanging="360"/>
+      </w:pPr>
+      <w:rPr>
+        <w:rFonts w:ascii="Courier New" w:hAnsi="Courier New" w:cs="Courier New" w:hint="default"/>
+      </w:rPr>
+    </w:lvl>
+    <w:lvl w:ilvl="8" w:tplc="04090005" w:tentative="1">
+      <w:start w:val="1"/>
+      <w:numFmt w:val="bullet"/>
+      <w:lvlText w:val=""/>
+      <w:lvlJc w:val="left"/>
+      <w:pPr>
+        <w:ind w:left="7200" w:hanging="360"/>
+      </w:pPr>
+      <w:rPr>
+        <w:rFonts w:ascii="Wingdings" w:hAnsi="Wingdings" w:hint="default"/>
+      </w:rPr>
+    </w:lvl>
+  </w:abstractNum>
+  <w:abstractNum w:abstractNumId="8" w15:restartNumberingAfterBreak="0">
     <w:nsid w:val="11482473"/>
     <w:multiLevelType w:val="hybridMultilevel"/>
     <w:tmpl w:val="1032C924"/>
@@ -7146,7 +7909,7 @@
       </w:rPr>
     </w:lvl>
   </w:abstractNum>
-  <w:abstractNum w:abstractNumId="8" w15:restartNumberingAfterBreak="0">
+  <w:abstractNum w:abstractNumId="9" w15:restartNumberingAfterBreak="0">
     <w:nsid w:val="14122A88"/>
     <w:multiLevelType w:val="hybridMultilevel"/>
     <w:tmpl w:val="AC2A5904"/>
@@ -7259,7 +8022,7 @@
       </w:rPr>
     </w:lvl>
   </w:abstractNum>
-  <w:abstractNum w:abstractNumId="9" w15:restartNumberingAfterBreak="0">
+  <w:abstractNum w:abstractNumId="10" w15:restartNumberingAfterBreak="0">
     <w:nsid w:val="14D03430"/>
     <w:multiLevelType w:val="hybridMultilevel"/>
     <w:tmpl w:val="ADF4022A"/>
@@ -7372,7 +8135,7 @@
       </w:rPr>
     </w:lvl>
   </w:abstractNum>
-  <w:abstractNum w:abstractNumId="10" w15:restartNumberingAfterBreak="0">
+  <w:abstractNum w:abstractNumId="11" w15:restartNumberingAfterBreak="0">
     <w:nsid w:val="16236287"/>
     <w:multiLevelType w:val="hybridMultilevel"/>
     <w:tmpl w:val="4A483758"/>
@@ -7485,7 +8248,7 @@
       </w:rPr>
     </w:lvl>
   </w:abstractNum>
-  <w:abstractNum w:abstractNumId="11" w15:restartNumberingAfterBreak="0">
+  <w:abstractNum w:abstractNumId="12" w15:restartNumberingAfterBreak="0">
     <w:nsid w:val="26D73A17"/>
     <w:multiLevelType w:val="hybridMultilevel"/>
     <w:tmpl w:val="21AE563A"/>
@@ -7598,7 +8361,7 @@
       </w:rPr>
     </w:lvl>
   </w:abstractNum>
-  <w:abstractNum w:abstractNumId="12" w15:restartNumberingAfterBreak="0">
+  <w:abstractNum w:abstractNumId="13" w15:restartNumberingAfterBreak="0">
     <w:nsid w:val="28A73AD0"/>
     <w:multiLevelType w:val="hybridMultilevel"/>
     <w:tmpl w:val="EEC81990"/>
@@ -7711,7 +8474,7 @@
       </w:rPr>
     </w:lvl>
   </w:abstractNum>
-  <w:abstractNum w:abstractNumId="13" w15:restartNumberingAfterBreak="0">
+  <w:abstractNum w:abstractNumId="14" w15:restartNumberingAfterBreak="0">
     <w:nsid w:val="29060AC0"/>
     <w:multiLevelType w:val="hybridMultilevel"/>
     <w:tmpl w:val="1762713C"/>
@@ -7824,7 +8587,7 @@
       </w:rPr>
     </w:lvl>
   </w:abstractNum>
-  <w:abstractNum w:abstractNumId="14" w15:restartNumberingAfterBreak="0">
+  <w:abstractNum w:abstractNumId="15" w15:restartNumberingAfterBreak="0">
     <w:nsid w:val="2926465F"/>
     <w:multiLevelType w:val="hybridMultilevel"/>
     <w:tmpl w:val="B786472C"/>
@@ -7937,7 +8700,7 @@
       </w:rPr>
     </w:lvl>
   </w:abstractNum>
-  <w:abstractNum w:abstractNumId="15" w15:restartNumberingAfterBreak="0">
+  <w:abstractNum w:abstractNumId="16" w15:restartNumberingAfterBreak="0">
     <w:nsid w:val="2B8843CF"/>
     <w:multiLevelType w:val="hybridMultilevel"/>
     <w:tmpl w:val="576EA2C4"/>
@@ -8050,7 +8813,7 @@
       </w:rPr>
     </w:lvl>
   </w:abstractNum>
-  <w:abstractNum w:abstractNumId="16" w15:restartNumberingAfterBreak="0">
+  <w:abstractNum w:abstractNumId="17" w15:restartNumberingAfterBreak="0">
     <w:nsid w:val="32E42012"/>
     <w:multiLevelType w:val="hybridMultilevel"/>
     <w:tmpl w:val="064C02B4"/>
@@ -8162,7 +8925,7 @@
       </w:rPr>
     </w:lvl>
   </w:abstractNum>
-  <w:abstractNum w:abstractNumId="17" w15:restartNumberingAfterBreak="0">
+  <w:abstractNum w:abstractNumId="18" w15:restartNumberingAfterBreak="0">
     <w:nsid w:val="3A0469DB"/>
     <w:multiLevelType w:val="hybridMultilevel"/>
     <w:tmpl w:val="C1F69C80"/>
@@ -8275,7 +9038,7 @@
       </w:rPr>
     </w:lvl>
   </w:abstractNum>
-  <w:abstractNum w:abstractNumId="18" w15:restartNumberingAfterBreak="0">
+  <w:abstractNum w:abstractNumId="19" w15:restartNumberingAfterBreak="0">
     <w:nsid w:val="3A674940"/>
     <w:multiLevelType w:val="hybridMultilevel"/>
     <w:tmpl w:val="B3CAD87C"/>
@@ -8388,7 +9151,7 @@
       </w:rPr>
     </w:lvl>
   </w:abstractNum>
-  <w:abstractNum w:abstractNumId="19" w15:restartNumberingAfterBreak="0">
+  <w:abstractNum w:abstractNumId="20" w15:restartNumberingAfterBreak="0">
     <w:nsid w:val="3B3E677B"/>
     <w:multiLevelType w:val="hybridMultilevel"/>
     <w:tmpl w:val="56FC7776"/>
@@ -8501,7 +9264,7 @@
       </w:rPr>
     </w:lvl>
   </w:abstractNum>
-  <w:abstractNum w:abstractNumId="20" w15:restartNumberingAfterBreak="0">
+  <w:abstractNum w:abstractNumId="21" w15:restartNumberingAfterBreak="0">
     <w:nsid w:val="3C8E64B8"/>
     <w:multiLevelType w:val="hybridMultilevel"/>
     <w:tmpl w:val="538C7A4E"/>
@@ -8614,7 +9377,7 @@
       </w:rPr>
     </w:lvl>
   </w:abstractNum>
-  <w:abstractNum w:abstractNumId="21" w15:restartNumberingAfterBreak="0">
+  <w:abstractNum w:abstractNumId="22" w15:restartNumberingAfterBreak="0">
     <w:nsid w:val="40B343C6"/>
     <w:multiLevelType w:val="hybridMultilevel"/>
     <w:tmpl w:val="7944BFF8"/>
@@ -8727,7 +9490,7 @@
       </w:rPr>
     </w:lvl>
   </w:abstractNum>
-  <w:abstractNum w:abstractNumId="22" w15:restartNumberingAfterBreak="0">
+  <w:abstractNum w:abstractNumId="23" w15:restartNumberingAfterBreak="0">
     <w:nsid w:val="46E9278E"/>
     <w:multiLevelType w:val="hybridMultilevel"/>
     <w:tmpl w:val="646CE1E0"/>
@@ -8840,7 +9603,120 @@
       </w:rPr>
     </w:lvl>
   </w:abstractNum>
-  <w:abstractNum w:abstractNumId="23" w15:restartNumberingAfterBreak="0">
+  <w:abstractNum w:abstractNumId="24" w15:restartNumberingAfterBreak="0">
+    <w:nsid w:val="472817C7"/>
+    <w:multiLevelType w:val="hybridMultilevel"/>
+    <w:tmpl w:val="A96AE054"/>
+    <w:lvl w:ilvl="0" w:tplc="04090001">
+      <w:start w:val="1"/>
+      <w:numFmt w:val="bullet"/>
+      <w:lvlText w:val=""/>
+      <w:lvlJc w:val="left"/>
+      <w:pPr>
+        <w:ind w:left="720" w:hanging="360"/>
+      </w:pPr>
+      <w:rPr>
+        <w:rFonts w:ascii="Symbol" w:hAnsi="Symbol" w:hint="default"/>
+      </w:rPr>
+    </w:lvl>
+    <w:lvl w:ilvl="1" w:tplc="04090003" w:tentative="1">
+      <w:start w:val="1"/>
+      <w:numFmt w:val="bullet"/>
+      <w:lvlText w:val="o"/>
+      <w:lvlJc w:val="left"/>
+      <w:pPr>
+        <w:ind w:left="1440" w:hanging="360"/>
+      </w:pPr>
+      <w:rPr>
+        <w:rFonts w:ascii="Courier New" w:hAnsi="Courier New" w:cs="Courier New" w:hint="default"/>
+      </w:rPr>
+    </w:lvl>
+    <w:lvl w:ilvl="2" w:tplc="04090005" w:tentative="1">
+      <w:start w:val="1"/>
+      <w:numFmt w:val="bullet"/>
+      <w:lvlText w:val=""/>
+      <w:lvlJc w:val="left"/>
+      <w:pPr>
+        <w:ind w:left="2160" w:hanging="360"/>
+      </w:pPr>
+      <w:rPr>
+        <w:rFonts w:ascii="Wingdings" w:hAnsi="Wingdings" w:hint="default"/>
+      </w:rPr>
+    </w:lvl>
+    <w:lvl w:ilvl="3" w:tplc="04090001" w:tentative="1">
+      <w:start w:val="1"/>
+      <w:numFmt w:val="bullet"/>
+      <w:lvlText w:val=""/>
+      <w:lvlJc w:val="left"/>
+      <w:pPr>
+        <w:ind w:left="2880" w:hanging="360"/>
+      </w:pPr>
+      <w:rPr>
+        <w:rFonts w:ascii="Symbol" w:hAnsi="Symbol" w:hint="default"/>
+      </w:rPr>
+    </w:lvl>
+    <w:lvl w:ilvl="4" w:tplc="04090003" w:tentative="1">
+      <w:start w:val="1"/>
+      <w:numFmt w:val="bullet"/>
+      <w:lvlText w:val="o"/>
+      <w:lvlJc w:val="left"/>
+      <w:pPr>
+        <w:ind w:left="3600" w:hanging="360"/>
+      </w:pPr>
+      <w:rPr>
+        <w:rFonts w:ascii="Courier New" w:hAnsi="Courier New" w:cs="Courier New" w:hint="default"/>
+      </w:rPr>
+    </w:lvl>
+    <w:lvl w:ilvl="5" w:tplc="04090005" w:tentative="1">
+      <w:start w:val="1"/>
+      <w:numFmt w:val="bullet"/>
+      <w:lvlText w:val=""/>
+      <w:lvlJc w:val="left"/>
+      <w:pPr>
+        <w:ind w:left="4320" w:hanging="360"/>
+      </w:pPr>
+      <w:rPr>
+        <w:rFonts w:ascii="Wingdings" w:hAnsi="Wingdings" w:hint="default"/>
+      </w:rPr>
+    </w:lvl>
+    <w:lvl w:ilvl="6" w:tplc="04090001" w:tentative="1">
+      <w:start w:val="1"/>
+      <w:numFmt w:val="bullet"/>
+      <w:lvlText w:val=""/>
+      <w:lvlJc w:val="left"/>
+      <w:pPr>
+        <w:ind w:left="5040" w:hanging="360"/>
+      </w:pPr>
+      <w:rPr>
+        <w:rFonts w:ascii="Symbol" w:hAnsi="Symbol" w:hint="default"/>
+      </w:rPr>
+    </w:lvl>
+    <w:lvl w:ilvl="7" w:tplc="04090003" w:tentative="1">
+      <w:start w:val="1"/>
+      <w:numFmt w:val="bullet"/>
+      <w:lvlText w:val="o"/>
+      <w:lvlJc w:val="left"/>
+      <w:pPr>
+        <w:ind w:left="5760" w:hanging="360"/>
+      </w:pPr>
+      <w:rPr>
+        <w:rFonts w:ascii="Courier New" w:hAnsi="Courier New" w:cs="Courier New" w:hint="default"/>
+      </w:rPr>
+    </w:lvl>
+    <w:lvl w:ilvl="8" w:tplc="04090005" w:tentative="1">
+      <w:start w:val="1"/>
+      <w:numFmt w:val="bullet"/>
+      <w:lvlText w:val=""/>
+      <w:lvlJc w:val="left"/>
+      <w:pPr>
+        <w:ind w:left="6480" w:hanging="360"/>
+      </w:pPr>
+      <w:rPr>
+        <w:rFonts w:ascii="Wingdings" w:hAnsi="Wingdings" w:hint="default"/>
+      </w:rPr>
+    </w:lvl>
+  </w:abstractNum>
+  <w:abstractNum w:abstractNumId="25" w15:restartNumberingAfterBreak="0">
     <w:nsid w:val="4A3B02BC"/>
     <w:multiLevelType w:val="hybridMultilevel"/>
     <w:tmpl w:val="CEC05404"/>
@@ -8953,7 +9829,7 @@
       </w:rPr>
     </w:lvl>
   </w:abstractNum>
-  <w:abstractNum w:abstractNumId="24" w15:restartNumberingAfterBreak="0">
+  <w:abstractNum w:abstractNumId="26" w15:restartNumberingAfterBreak="0">
     <w:nsid w:val="4DC24371"/>
     <w:multiLevelType w:val="hybridMultilevel"/>
     <w:tmpl w:val="692AF0E4"/>
@@ -9066,7 +9942,7 @@
       </w:rPr>
     </w:lvl>
   </w:abstractNum>
-  <w:abstractNum w:abstractNumId="25" w15:restartNumberingAfterBreak="0">
+  <w:abstractNum w:abstractNumId="27" w15:restartNumberingAfterBreak="0">
     <w:nsid w:val="4E8F1BAC"/>
     <w:multiLevelType w:val="hybridMultilevel"/>
     <w:tmpl w:val="30FED60E"/>
@@ -9179,7 +10055,7 @@
       </w:rPr>
     </w:lvl>
   </w:abstractNum>
-  <w:abstractNum w:abstractNumId="26" w15:restartNumberingAfterBreak="0">
+  <w:abstractNum w:abstractNumId="28" w15:restartNumberingAfterBreak="0">
     <w:nsid w:val="4F4F439E"/>
     <w:multiLevelType w:val="hybridMultilevel"/>
     <w:tmpl w:val="3352561A"/>
@@ -9292,7 +10168,120 @@
       </w:rPr>
     </w:lvl>
   </w:abstractNum>
-  <w:abstractNum w:abstractNumId="27" w15:restartNumberingAfterBreak="0">
+  <w:abstractNum w:abstractNumId="29" w15:restartNumberingAfterBreak="0">
+    <w:nsid w:val="4F9E1AF9"/>
+    <w:multiLevelType w:val="hybridMultilevel"/>
+    <w:tmpl w:val="929E1B96"/>
+    <w:lvl w:ilvl="0" w:tplc="04090003">
+      <w:start w:val="1"/>
+      <w:numFmt w:val="bullet"/>
+      <w:lvlText w:val="o"/>
+      <w:lvlJc w:val="left"/>
+      <w:pPr>
+        <w:ind w:left="1440" w:hanging="360"/>
+      </w:pPr>
+      <w:rPr>
+        <w:rFonts w:ascii="Courier New" w:hAnsi="Courier New" w:cs="Courier New" w:hint="default"/>
+      </w:rPr>
+    </w:lvl>
+    <w:lvl w:ilvl="1" w:tplc="04090003" w:tentative="1">
+      <w:start w:val="1"/>
+      <w:numFmt w:val="bullet"/>
+      <w:lvlText w:val="o"/>
+      <w:lvlJc w:val="left"/>
+      <w:pPr>
+        <w:ind w:left="2160" w:hanging="360"/>
+      </w:pPr>
+      <w:rPr>
+        <w:rFonts w:ascii="Courier New" w:hAnsi="Courier New" w:cs="Courier New" w:hint="default"/>
+      </w:rPr>
+    </w:lvl>
+    <w:lvl w:ilvl="2" w:tplc="04090005" w:tentative="1">
+      <w:start w:val="1"/>
+      <w:numFmt w:val="bullet"/>
+      <w:lvlText w:val=""/>
+      <w:lvlJc w:val="left"/>
+      <w:pPr>
+        <w:ind w:left="2880" w:hanging="360"/>
+      </w:pPr>
+      <w:rPr>
+        <w:rFonts w:ascii="Wingdings" w:hAnsi="Wingdings" w:hint="default"/>
+      </w:rPr>
+    </w:lvl>
+    <w:lvl w:ilvl="3" w:tplc="04090001" w:tentative="1">
+      <w:start w:val="1"/>
+      <w:numFmt w:val="bullet"/>
+      <w:lvlText w:val=""/>
+      <w:lvlJc w:val="left"/>
+      <w:pPr>
+        <w:ind w:left="3600" w:hanging="360"/>
+      </w:pPr>
+      <w:rPr>
+        <w:rFonts w:ascii="Symbol" w:hAnsi="Symbol" w:hint="default"/>
+      </w:rPr>
+    </w:lvl>
+    <w:lvl w:ilvl="4" w:tplc="04090003" w:tentative="1">
+      <w:start w:val="1"/>
+      <w:numFmt w:val="bullet"/>
+      <w:lvlText w:val="o"/>
+      <w:lvlJc w:val="left"/>
+      <w:pPr>
+        <w:ind w:left="4320" w:hanging="360"/>
+      </w:pPr>
+      <w:rPr>
+        <w:rFonts w:ascii="Courier New" w:hAnsi="Courier New" w:cs="Courier New" w:hint="default"/>
+      </w:rPr>
+    </w:lvl>
+    <w:lvl w:ilvl="5" w:tplc="04090005" w:tentative="1">
+      <w:start w:val="1"/>
+      <w:numFmt w:val="bullet"/>
+      <w:lvlText w:val=""/>
+      <w:lvlJc w:val="left"/>
+      <w:pPr>
+        <w:ind w:left="5040" w:hanging="360"/>
+      </w:pPr>
+      <w:rPr>
+        <w:rFonts w:ascii="Wingdings" w:hAnsi="Wingdings" w:hint="default"/>
+      </w:rPr>
+    </w:lvl>
+    <w:lvl w:ilvl="6" w:tplc="04090001" w:tentative="1">
+      <w:start w:val="1"/>
+      <w:numFmt w:val="bullet"/>
+      <w:lvlText w:val=""/>
+      <w:lvlJc w:val="left"/>
+      <w:pPr>
+        <w:ind w:left="5760" w:hanging="360"/>
+      </w:pPr>
+      <w:rPr>
+        <w:rFonts w:ascii="Symbol" w:hAnsi="Symbol" w:hint="default"/>
+      </w:rPr>
+    </w:lvl>
+    <w:lvl w:ilvl="7" w:tplc="04090003" w:tentative="1">
+      <w:start w:val="1"/>
+      <w:numFmt w:val="bullet"/>
+      <w:lvlText w:val="o"/>
+      <w:lvlJc w:val="left"/>
+      <w:pPr>
+        <w:ind w:left="6480" w:hanging="360"/>
+      </w:pPr>
+      <w:rPr>
+        <w:rFonts w:ascii="Courier New" w:hAnsi="Courier New" w:cs="Courier New" w:hint="default"/>
+      </w:rPr>
+    </w:lvl>
+    <w:lvl w:ilvl="8" w:tplc="04090005" w:tentative="1">
+      <w:start w:val="1"/>
+      <w:numFmt w:val="bullet"/>
+      <w:lvlText w:val=""/>
+      <w:lvlJc w:val="left"/>
+      <w:pPr>
+        <w:ind w:left="7200" w:hanging="360"/>
+      </w:pPr>
+      <w:rPr>
+        <w:rFonts w:ascii="Wingdings" w:hAnsi="Wingdings" w:hint="default"/>
+      </w:rPr>
+    </w:lvl>
+  </w:abstractNum>
+  <w:abstractNum w:abstractNumId="30" w15:restartNumberingAfterBreak="0">
     <w:nsid w:val="533C7C24"/>
     <w:multiLevelType w:val="hybridMultilevel"/>
     <w:tmpl w:val="43BC0874"/>
@@ -9405,7 +10394,7 @@
       </w:rPr>
     </w:lvl>
   </w:abstractNum>
-  <w:abstractNum w:abstractNumId="28" w15:restartNumberingAfterBreak="0">
+  <w:abstractNum w:abstractNumId="31" w15:restartNumberingAfterBreak="0">
     <w:nsid w:val="54F1637A"/>
     <w:multiLevelType w:val="hybridMultilevel"/>
     <w:tmpl w:val="10583B94"/>
@@ -9518,7 +10507,7 @@
       </w:rPr>
     </w:lvl>
   </w:abstractNum>
-  <w:abstractNum w:abstractNumId="29" w15:restartNumberingAfterBreak="0">
+  <w:abstractNum w:abstractNumId="32" w15:restartNumberingAfterBreak="0">
     <w:nsid w:val="59AD1AA8"/>
     <w:multiLevelType w:val="hybridMultilevel"/>
     <w:tmpl w:val="BC3E49B4"/>
@@ -9631,7 +10620,7 @@
       </w:rPr>
     </w:lvl>
   </w:abstractNum>
-  <w:abstractNum w:abstractNumId="30" w15:restartNumberingAfterBreak="0">
+  <w:abstractNum w:abstractNumId="33" w15:restartNumberingAfterBreak="0">
     <w:nsid w:val="5A913034"/>
     <w:multiLevelType w:val="hybridMultilevel"/>
     <w:tmpl w:val="7C5AFD58"/>
@@ -9744,7 +10733,7 @@
       </w:rPr>
     </w:lvl>
   </w:abstractNum>
-  <w:abstractNum w:abstractNumId="31" w15:restartNumberingAfterBreak="0">
+  <w:abstractNum w:abstractNumId="34" w15:restartNumberingAfterBreak="0">
     <w:nsid w:val="5DC641D3"/>
     <w:multiLevelType w:val="hybridMultilevel"/>
     <w:tmpl w:val="12DCF2B0"/>
@@ -9857,7 +10846,7 @@
       </w:rPr>
     </w:lvl>
   </w:abstractNum>
-  <w:abstractNum w:abstractNumId="32" w15:restartNumberingAfterBreak="0">
+  <w:abstractNum w:abstractNumId="35" w15:restartNumberingAfterBreak="0">
     <w:nsid w:val="5F6E5232"/>
     <w:multiLevelType w:val="hybridMultilevel"/>
     <w:tmpl w:val="603406C4"/>
@@ -9970,7 +10959,7 @@
       </w:rPr>
     </w:lvl>
   </w:abstractNum>
-  <w:abstractNum w:abstractNumId="33" w15:restartNumberingAfterBreak="0">
+  <w:abstractNum w:abstractNumId="36" w15:restartNumberingAfterBreak="0">
     <w:nsid w:val="6D911DB4"/>
     <w:multiLevelType w:val="hybridMultilevel"/>
     <w:tmpl w:val="AD66C66E"/>
@@ -10083,7 +11072,7 @@
       </w:rPr>
     </w:lvl>
   </w:abstractNum>
-  <w:abstractNum w:abstractNumId="34" w15:restartNumberingAfterBreak="0">
+  <w:abstractNum w:abstractNumId="37" w15:restartNumberingAfterBreak="0">
     <w:nsid w:val="6FBA74AD"/>
     <w:multiLevelType w:val="hybridMultilevel"/>
     <w:tmpl w:val="AF723F9A"/>
@@ -10196,7 +11185,7 @@
       </w:rPr>
     </w:lvl>
   </w:abstractNum>
-  <w:abstractNum w:abstractNumId="35" w15:restartNumberingAfterBreak="0">
+  <w:abstractNum w:abstractNumId="38" w15:restartNumberingAfterBreak="0">
     <w:nsid w:val="71F17CC6"/>
     <w:multiLevelType w:val="hybridMultilevel"/>
     <w:tmpl w:val="E676048E"/>
@@ -10309,7 +11298,7 @@
       </w:rPr>
     </w:lvl>
   </w:abstractNum>
-  <w:abstractNum w:abstractNumId="36" w15:restartNumberingAfterBreak="0">
+  <w:abstractNum w:abstractNumId="39" w15:restartNumberingAfterBreak="0">
     <w:nsid w:val="74D90922"/>
     <w:multiLevelType w:val="hybridMultilevel"/>
     <w:tmpl w:val="05BAF5D2"/>
@@ -10422,7 +11411,7 @@
       </w:rPr>
     </w:lvl>
   </w:abstractNum>
-  <w:abstractNum w:abstractNumId="37" w15:restartNumberingAfterBreak="0">
+  <w:abstractNum w:abstractNumId="40" w15:restartNumberingAfterBreak="0">
     <w:nsid w:val="77D61592"/>
     <w:multiLevelType w:val="hybridMultilevel"/>
     <w:tmpl w:val="A8100E22"/>
@@ -10535,10 +11524,10 @@
       </w:rPr>
     </w:lvl>
   </w:abstractNum>
-  <w:abstractNum w:abstractNumId="38" w15:restartNumberingAfterBreak="0">
+  <w:abstractNum w:abstractNumId="41" w15:restartNumberingAfterBreak="0">
     <w:nsid w:val="78F775AF"/>
     <w:multiLevelType w:val="hybridMultilevel"/>
-    <w:tmpl w:val="4A6472AA"/>
+    <w:tmpl w:val="8BE43450"/>
     <w:lvl w:ilvl="0" w:tplc="04090001">
       <w:start w:val="1"/>
       <w:numFmt w:val="bullet"/>
@@ -10648,7 +11637,7 @@
       </w:rPr>
     </w:lvl>
   </w:abstractNum>
-  <w:abstractNum w:abstractNumId="39" w15:restartNumberingAfterBreak="0">
+  <w:abstractNum w:abstractNumId="42" w15:restartNumberingAfterBreak="0">
     <w:nsid w:val="7FD3051D"/>
     <w:multiLevelType w:val="hybridMultilevel"/>
     <w:tmpl w:val="C1544D94"/>
@@ -10762,43 +11751,43 @@
     </w:lvl>
   </w:abstractNum>
   <w:num w:numId="1">
-    <w:abstractNumId w:val="14"/>
+    <w:abstractNumId w:val="15"/>
   </w:num>
   <w:num w:numId="2">
-    <w:abstractNumId w:val="18"/>
+    <w:abstractNumId w:val="19"/>
   </w:num>
   <w:num w:numId="3">
-    <w:abstractNumId w:val="27"/>
+    <w:abstractNumId w:val="30"/>
   </w:num>
   <w:num w:numId="4">
-    <w:abstractNumId w:val="36"/>
+    <w:abstractNumId w:val="39"/>
   </w:num>
   <w:num w:numId="5">
-    <w:abstractNumId w:val="30"/>
+    <w:abstractNumId w:val="33"/>
   </w:num>
   <w:num w:numId="6">
     <w:abstractNumId w:val="1"/>
   </w:num>
   <w:num w:numId="7">
+    <w:abstractNumId w:val="31"/>
+  </w:num>
+  <w:num w:numId="8">
     <w:abstractNumId w:val="28"/>
   </w:num>
-  <w:num w:numId="8">
-    <w:abstractNumId w:val="26"/>
-  </w:num>
   <w:num w:numId="9">
-    <w:abstractNumId w:val="37"/>
+    <w:abstractNumId w:val="40"/>
   </w:num>
   <w:num w:numId="10">
-    <w:abstractNumId w:val="10"/>
+    <w:abstractNumId w:val="11"/>
   </w:num>
   <w:num w:numId="11">
-    <w:abstractNumId w:val="16"/>
+    <w:abstractNumId w:val="17"/>
   </w:num>
   <w:num w:numId="12">
     <w:abstractNumId w:val="2"/>
   </w:num>
   <w:num w:numId="13">
-    <w:abstractNumId w:val="29"/>
+    <w:abstractNumId w:val="32"/>
   </w:num>
   <w:num w:numId="14">
     <w:abstractNumId w:val="3"/>
@@ -10807,79 +11796,88 @@
     <w:abstractNumId w:val="0"/>
   </w:num>
   <w:num w:numId="16">
+    <w:abstractNumId w:val="27"/>
+  </w:num>
+  <w:num w:numId="17">
+    <w:abstractNumId w:val="37"/>
+  </w:num>
+  <w:num w:numId="18">
+    <w:abstractNumId w:val="38"/>
+  </w:num>
+  <w:num w:numId="19">
     <w:abstractNumId w:val="25"/>
   </w:num>
-  <w:num w:numId="17">
-    <w:abstractNumId w:val="34"/>
-  </w:num>
-  <w:num w:numId="18">
-    <w:abstractNumId w:val="35"/>
-  </w:num>
-  <w:num w:numId="19">
-    <w:abstractNumId w:val="23"/>
-  </w:num>
   <w:num w:numId="20">
-    <w:abstractNumId w:val="20"/>
+    <w:abstractNumId w:val="21"/>
   </w:num>
   <w:num w:numId="21">
     <w:abstractNumId w:val="5"/>
   </w:num>
   <w:num w:numId="22">
-    <w:abstractNumId w:val="33"/>
+    <w:abstractNumId w:val="36"/>
   </w:num>
   <w:num w:numId="23">
-    <w:abstractNumId w:val="32"/>
+    <w:abstractNumId w:val="35"/>
   </w:num>
   <w:num w:numId="24">
-    <w:abstractNumId w:val="12"/>
+    <w:abstractNumId w:val="13"/>
   </w:num>
   <w:num w:numId="25">
-    <w:abstractNumId w:val="13"/>
+    <w:abstractNumId w:val="14"/>
   </w:num>
   <w:num w:numId="26">
     <w:abstractNumId w:val="6"/>
   </w:num>
   <w:num w:numId="27">
-    <w:abstractNumId w:val="21"/>
+    <w:abstractNumId w:val="22"/>
   </w:num>
   <w:num w:numId="28">
-    <w:abstractNumId w:val="7"/>
+    <w:abstractNumId w:val="8"/>
   </w:num>
   <w:num w:numId="29">
-    <w:abstractNumId w:val="17"/>
+    <w:abstractNumId w:val="18"/>
   </w:num>
   <w:num w:numId="30">
-    <w:abstractNumId w:val="22"/>
+    <w:abstractNumId w:val="23"/>
   </w:num>
   <w:num w:numId="31">
-    <w:abstractNumId w:val="15"/>
+    <w:abstractNumId w:val="16"/>
   </w:num>
   <w:num w:numId="32">
-    <w:abstractNumId w:val="24"/>
+    <w:abstractNumId w:val="26"/>
   </w:num>
   <w:num w:numId="33">
     <w:abstractNumId w:val="4"/>
   </w:num>
   <w:num w:numId="34">
+    <w:abstractNumId w:val="10"/>
+  </w:num>
+  <w:num w:numId="35">
+    <w:abstractNumId w:val="42"/>
+  </w:num>
+  <w:num w:numId="36">
+    <w:abstractNumId w:val="20"/>
+  </w:num>
+  <w:num w:numId="37">
+    <w:abstractNumId w:val="34"/>
+  </w:num>
+  <w:num w:numId="38">
     <w:abstractNumId w:val="9"/>
   </w:num>
-  <w:num w:numId="35">
-    <w:abstractNumId w:val="39"/>
-  </w:num>
-  <w:num w:numId="36">
-    <w:abstractNumId w:val="19"/>
-  </w:num>
-  <w:num w:numId="37">
-    <w:abstractNumId w:val="31"/>
-  </w:num>
-  <w:num w:numId="38">
-    <w:abstractNumId w:val="8"/>
-  </w:num>
   <w:num w:numId="39">
-    <w:abstractNumId w:val="11"/>
+    <w:abstractNumId w:val="12"/>
   </w:num>
   <w:num w:numId="40">
-    <w:abstractNumId w:val="38"/>
+    <w:abstractNumId w:val="41"/>
+  </w:num>
+  <w:num w:numId="41">
+    <w:abstractNumId w:val="7"/>
+  </w:num>
+  <w:num w:numId="42">
+    <w:abstractNumId w:val="29"/>
+  </w:num>
+  <w:num w:numId="43">
+    <w:abstractNumId w:val="24"/>
   </w:num>
 </w:numbering>
 </file>

</xml_diff>